<commit_message>
Update Use Case Diagram Blackjack.docx
</commit_message>
<xml_diff>
--- a/Use Case Diagram Blackjack.docx
+++ b/Use Case Diagram Blackjack.docx
@@ -35,32 +35,6 @@
           <w:noProof/>
         </w:rPr>
       </w:pPr>
-      <w:r>
-        <w:t>Blackjack Use Case</w:t>
-      </w:r>
-      <w:r>
-        <w:rPr>
-          <w:color w:val="000000"/>
-          <w:sz w:val="20"/>
-          <w:szCs w:val="20"/>
-          <w:shd w:val="clear" w:color="auto" w:fill="FFFFFF"/>
-        </w:rPr>
-        <w:t xml:space="preserve"> </w:t>
-      </w:r>
-      <w:r>
-        <w:rPr>
-          <w:noProof/>
-        </w:rPr>
-        <w:t>UML diagrams </w:t>
-      </w:r>
-    </w:p>
-    <w:p>
-      <w:pPr>
-        <w:jc w:val="center"/>
-        <w:rPr>
-          <w:noProof/>
-        </w:rPr>
-      </w:pPr>
     </w:p>
     <w:p>
       <w:pPr>
@@ -71,10 +45,10 @@
           <w:noProof/>
         </w:rPr>
         <w:drawing>
-          <wp:inline distT="0" distB="0" distL="0" distR="0" wp14:anchorId="5BAC9BFB" wp14:editId="05BCADDF">
-            <wp:extent cx="5943600" cy="2677160"/>
-            <wp:effectExtent l="0" t="0" r="0" b="8890"/>
-            <wp:docPr id="1425822425" name="Picture 1" descr="A diagram of a game&#10;&#10;AI-generated content may be incorrect."/>
+          <wp:inline distT="0" distB="0" distL="0" distR="0" wp14:anchorId="556EFBFF" wp14:editId="364D1C3E">
+            <wp:extent cx="6661150" cy="4406900"/>
+            <wp:effectExtent l="0" t="0" r="6350" b="0"/>
+            <wp:docPr id="46844375" name="Picture 3" descr="A diagram of a game player&#10;&#10;AI-generated content may be incorrect."/>
             <wp:cNvGraphicFramePr>
               <a:graphicFrameLocks xmlns:a="http://schemas.openxmlformats.org/drawingml/2006/main" noChangeAspect="1"/>
             </wp:cNvGraphicFramePr>
@@ -82,9 +56,9 @@
               <a:graphicData uri="http://schemas.openxmlformats.org/drawingml/2006/picture">
                 <pic:pic xmlns:pic="http://schemas.openxmlformats.org/drawingml/2006/picture">
                   <pic:nvPicPr>
-                    <pic:cNvPr id="1425822425" name="Picture 1" descr="A diagram of a game&#10;&#10;AI-generated content may be incorrect."/>
+                    <pic:cNvPr id="46844375" name="Picture 3" descr="A diagram of a game player&#10;&#10;AI-generated content may be incorrect."/>
                     <pic:cNvPicPr>
-                      <a:picLocks noChangeAspect="1"/>
+                      <a:picLocks noChangeAspect="1" noChangeArrowheads="1"/>
                     </pic:cNvPicPr>
                   </pic:nvPicPr>
                   <pic:blipFill>
@@ -103,7 +77,7 @@
                   <pic:spPr bwMode="auto">
                     <a:xfrm>
                       <a:off x="0" y="0"/>
-                      <a:ext cx="5943600" cy="2677160"/>
+                      <a:ext cx="6661150" cy="4406900"/>
                     </a:xfrm>
                     <a:prstGeom prst="rect">
                       <a:avLst/>
@@ -119,6 +93,80 @@
           </wp:inline>
         </w:drawing>
       </w:r>
+    </w:p>
+    <w:p>
+      <w:pPr>
+        <w:jc w:val="center"/>
+      </w:pPr>
+    </w:p>
+    <w:p>
+      <w:pPr>
+        <w:jc w:val="center"/>
+      </w:pPr>
+    </w:p>
+    <w:p>
+      <w:pPr>
+        <w:jc w:val="center"/>
+      </w:pPr>
+      <w:r>
+        <w:rPr>
+          <w:noProof/>
+        </w:rPr>
+        <w:lastRenderedPageBreak/>
+        <w:drawing>
+          <wp:inline distT="0" distB="0" distL="0" distR="0" wp14:anchorId="29E2F838" wp14:editId="68D9DEF1">
+            <wp:extent cx="3632200" cy="4464050"/>
+            <wp:effectExtent l="0" t="0" r="6350" b="0"/>
+            <wp:docPr id="164390024" name="Picture 5" descr="A diagram of a person with text&#10;&#10;AI-generated content may be incorrect."/>
+            <wp:cNvGraphicFramePr>
+              <a:graphicFrameLocks xmlns:a="http://schemas.openxmlformats.org/drawingml/2006/main" noChangeAspect="1"/>
+            </wp:cNvGraphicFramePr>
+            <a:graphic xmlns:a="http://schemas.openxmlformats.org/drawingml/2006/main">
+              <a:graphicData uri="http://schemas.openxmlformats.org/drawingml/2006/picture">
+                <pic:pic xmlns:pic="http://schemas.openxmlformats.org/drawingml/2006/picture">
+                  <pic:nvPicPr>
+                    <pic:cNvPr id="164390024" name="Picture 5" descr="A diagram of a person with text&#10;&#10;AI-generated content may be incorrect."/>
+                    <pic:cNvPicPr>
+                      <a:picLocks noChangeAspect="1" noChangeArrowheads="1"/>
+                    </pic:cNvPicPr>
+                  </pic:nvPicPr>
+                  <pic:blipFill>
+                    <a:blip r:embed="rId5">
+                      <a:extLst>
+                        <a:ext uri="{28A0092B-C50C-407E-A947-70E740481C1C}">
+                          <a14:useLocalDpi xmlns:a14="http://schemas.microsoft.com/office/drawing/2010/main" val="0"/>
+                        </a:ext>
+                      </a:extLst>
+                    </a:blip>
+                    <a:srcRect/>
+                    <a:stretch>
+                      <a:fillRect/>
+                    </a:stretch>
+                  </pic:blipFill>
+                  <pic:spPr bwMode="auto">
+                    <a:xfrm>
+                      <a:off x="0" y="0"/>
+                      <a:ext cx="3632200" cy="4464050"/>
+                    </a:xfrm>
+                    <a:prstGeom prst="rect">
+                      <a:avLst/>
+                    </a:prstGeom>
+                    <a:noFill/>
+                    <a:ln>
+                      <a:noFill/>
+                    </a:ln>
+                  </pic:spPr>
+                </pic:pic>
+              </a:graphicData>
+            </a:graphic>
+          </wp:inline>
+        </w:drawing>
+      </w:r>
+    </w:p>
+    <w:p>
+      <w:pPr>
+        <w:jc w:val="center"/>
+      </w:pPr>
     </w:p>
     <w:sectPr>
       <w:pgSz w:w="12240" w:h="15840"/>
@@ -733,6 +781,7 @@
   <w:style w:type="character" w:default="1" w:styleId="DefaultParagraphFont">
     <w:name w:val="Default Paragraph Font"/>
     <w:uiPriority w:val="1"/>
+    <w:semiHidden/>
     <w:unhideWhenUsed/>
   </w:style>
   <w:style w:type="table" w:default="1" w:styleId="TableNormal">

</xml_diff>